<commit_message>
adding extra comments to lab 4
</commit_message>
<xml_diff>
--- a/chuck/RVfpgaSoC-May21_2021/RVfpgaSoC/Labs/LabInstructions/Lab 4.docx
+++ b/chuck/RVfpgaSoC-May21_2021/RVfpgaSoC/Labs/LabInstructions/Lab 4.docx
@@ -527,10 +527,7 @@
             </w:r>
             <w:proofErr w:type="gramEnd"/>
             <w:r>
-              <w:t xml:space="preserve"> explore the core and memory system by running simulations, measuring performance, a</w:t>
-            </w:r>
-            <w:r>
-              <w:t>dding instructions, and modifying the memory system (</w:t>
+              <w:t xml:space="preserve"> explore the core and memory system by running simulations, measuring performance, adding instructions, and modifying the memory system (</w:t>
             </w:r>
             <w:proofErr w:type="spellStart"/>
             <w:r>
@@ -546,10 +543,7 @@
             </w:r>
             <w:proofErr w:type="spellEnd"/>
             <w:r>
-              <w:t xml:space="preserve"> HDL simulator, and Western Digital’s Whisper instru</w:t>
-            </w:r>
-            <w:r>
-              <w:t xml:space="preserve">ction set simulator (ISS). </w:t>
+              <w:t xml:space="preserve"> HDL simulator, and Western Digital’s Whisper instruction set simulator (ISS). </w:t>
             </w:r>
           </w:p>
         </w:tc>
@@ -606,10 +600,7 @@
             </w:r>
             <w:proofErr w:type="spellEnd"/>
             <w:r>
-              <w:t xml:space="preserve"> core, memories, and peripherals. The course also shows how to load the Zephyr real-time operating system (R</w:t>
-            </w:r>
-            <w:r>
-              <w:t xml:space="preserve">TOS) onto </w:t>
+              <w:t xml:space="preserve"> core, memories, and peripherals. The course also shows how to load the Zephyr real-time operating system (RTOS) onto </w:t>
             </w:r>
             <w:proofErr w:type="spellStart"/>
             <w:r>
@@ -765,10 +756,7 @@
             </w:r>
             <w:proofErr w:type="spellEnd"/>
             <w:r>
-              <w:t xml:space="preserve"> EH1 core with added memory (ICCM, DCCM, and instru</w:t>
-            </w:r>
-            <w:r>
-              <w:t>ction cache), programmable interrupt controller (PIC), bus interfaces, and debug unit (</w:t>
+              <w:t xml:space="preserve"> EH1 core with added memory (ICCM, DCCM, and instruction cache), programmable interrupt controller (PIC), bus interfaces, and debug unit (</w:t>
             </w:r>
             <w:hyperlink r:id="rId10">
               <w:r>
@@ -821,10 +809,7 @@
             </w:r>
             <w:proofErr w:type="spellEnd"/>
             <w:r>
-              <w:t xml:space="preserve"> co</w:t>
-            </w:r>
-            <w:r>
-              <w:t xml:space="preserve">urse. It is an extension of </w:t>
+              <w:t xml:space="preserve"> course. It is an extension of </w:t>
             </w:r>
             <w:proofErr w:type="spellStart"/>
             <w:r>
@@ -872,10 +857,7 @@
             </w:r>
             <w:proofErr w:type="spellEnd"/>
             <w:r>
-              <w:t xml:space="preserve"> EH1 Core Complex. It adds a boot ROM, UART interf</w:t>
-            </w:r>
-            <w:r>
-              <w:t>ace, system controller, interconnect (AXI Interconnect, Wishbone Interconnect, and AXI-to-Wishbone bridge), and an SPI controller.</w:t>
+              <w:t xml:space="preserve"> EH1 Core Complex. It adds a boot ROM, UART interface, system controller, interconnect (AXI Interconnect, Wishbone Interconnect, and AXI-to-Wishbone bridge), and an SPI controller.</w:t>
             </w:r>
           </w:p>
           <w:p>
@@ -900,10 +882,7 @@
             </w:r>
             <w:proofErr w:type="spellEnd"/>
             <w:r>
-              <w:t>: a GPIO, a PTC, an additional SPI, and a controller for the 8 Digit 7-Seg</w:t>
-            </w:r>
-            <w:r>
-              <w:t>ment Displays.</w:t>
+              <w:t>: a GPIO, a PTC, an additional SPI, and a controller for the 8 Digit 7-Segment Displays.</w:t>
             </w:r>
           </w:p>
         </w:tc>
@@ -976,10 +955,7 @@
             </w:r>
             <w:proofErr w:type="spellStart"/>
             <w:r>
-              <w:t>Nex</w:t>
-            </w:r>
-            <w:r>
-              <w:t>ys</w:t>
+              <w:t>Nexys</w:t>
             </w:r>
             <w:proofErr w:type="spellEnd"/>
             <w:r>
@@ -1043,10 +1019,7 @@
             </w:r>
             <w:proofErr w:type="spellEnd"/>
             <w:r>
-              <w:t xml:space="preserve"> SoC with a testbench wrapper and AXI memory intended for simulati</w:t>
-            </w:r>
-            <w:r>
-              <w:t>on.</w:t>
+              <w:t xml:space="preserve"> SoC with a testbench wrapper and AXI memory intended for simulation.</w:t>
             </w:r>
           </w:p>
           <w:p>
@@ -1193,73 +1166,55 @@
         <w:rPr>
           <w:color w:val="222222"/>
         </w:rPr>
-        <w:t>Two o</w:t>
-      </w:r>
+        <w:t xml:space="preserve">Two overall categories of operating systems for embedded systems exist: embedded Linux-based operating systems and real-time operating systems (RTOS). When an SoC is designed with a particular CPU, the design is usually tuned to use one or the other type of operating system. </w:t>
+      </w:r>
+      <w:proofErr w:type="spellStart"/>
       <w:r>
         <w:rPr>
           <w:color w:val="222222"/>
         </w:rPr>
-        <w:t>verall categories of operating systems for embedded systems exist: embedded Linux-based operating systems and real-time operating systems (RTOS). When an SoC is designed with a particular CPU, the design is usually tuned to use one or the other type of ope</w:t>
-      </w:r>
+        <w:t>SweRVolf</w:t>
+      </w:r>
+      <w:proofErr w:type="spellEnd"/>
       <w:r>
         <w:rPr>
           <w:color w:val="222222"/>
         </w:rPr>
-        <w:t xml:space="preserve">rating system. </w:t>
+        <w:t xml:space="preserve"> was built with the intention of running a real-time operating system. The </w:t>
       </w:r>
       <w:proofErr w:type="spellStart"/>
       <w:r>
         <w:rPr>
           <w:color w:val="222222"/>
         </w:rPr>
-        <w:t>SweRVolf</w:t>
+        <w:t>SweRV</w:t>
       </w:r>
       <w:proofErr w:type="spellEnd"/>
       <w:r>
         <w:rPr>
           <w:color w:val="222222"/>
         </w:rPr>
-        <w:t xml:space="preserve"> was built with the intention of running a real-time operating system. The </w:t>
-      </w:r>
-      <w:proofErr w:type="spellStart"/>
-      <w:r>
+        <w:t xml:space="preserve"> EH1 CPU does not have a memory management unit and would, thus, struggle to run embedded Linux.</w:t>
+      </w:r>
+    </w:p>
+    <w:p>
+      <w:pPr>
         <w:rPr>
           <w:color w:val="222222"/>
         </w:rPr>
-        <w:t>SweRV</w:t>
-      </w:r>
-      <w:proofErr w:type="spellEnd"/>
-      <w:r>
+      </w:pPr>
+    </w:p>
+    <w:p>
+      <w:pPr>
         <w:rPr>
           <w:color w:val="222222"/>
         </w:rPr>
-        <w:t xml:space="preserve"> EH1 CPU does not have a memory management unit and would, thus, struggle to run embedded Linux.</w:t>
-      </w:r>
-    </w:p>
-    <w:p>
-      <w:pPr>
+      </w:pPr>
+      <w:r>
         <w:rPr>
           <w:color w:val="222222"/>
         </w:rPr>
-      </w:pPr>
-    </w:p>
-    <w:p>
-      <w:pPr>
-        <w:rPr>
-          <w:color w:val="222222"/>
-        </w:rPr>
-      </w:pPr>
-      <w:r>
-        <w:rPr>
-          <w:color w:val="222222"/>
-        </w:rPr>
-        <w:t>Figure 1 shows an illustration of the different hardwar</w:t>
-      </w:r>
-      <w:r>
-        <w:rPr>
-          <w:color w:val="222222"/>
-        </w:rPr>
-        <w:t>e/software layers in the overall system.</w:t>
+        <w:t>Figure 1 shows an illustration of the different hardware/software layers in the overall system.</w:t>
       </w:r>
     </w:p>
     <w:p>
@@ -1392,13 +1347,7 @@
         <w:rPr>
           <w:shd w:val="clear" w:color="auto" w:fill="FCFCFC"/>
         </w:rPr>
-        <w:t>To complete this lab, you w</w:t>
-      </w:r>
-      <w:r>
-        <w:rPr>
-          <w:shd w:val="clear" w:color="auto" w:fill="FCFCFC"/>
-        </w:rPr>
-        <w:t>ill need to install the following:</w:t>
+        <w:t>To complete this lab, you will need to install the following:</w:t>
       </w:r>
     </w:p>
     <w:p>
@@ -1598,13 +1547,7 @@
         <w:rPr>
           <w:shd w:val="clear" w:color="auto" w:fill="FCFCFC"/>
         </w:rPr>
-        <w:t xml:space="preserve"> (RISC-V-specifi</w:t>
-      </w:r>
-      <w:r>
-        <w:rPr>
-          <w:shd w:val="clear" w:color="auto" w:fill="FCFCFC"/>
-        </w:rPr>
-        <w:t>c version)</w:t>
+        <w:t xml:space="preserve"> (RISC-V-specific version)</w:t>
       </w:r>
       <w:r>
         <w:rPr>
@@ -1872,10 +1815,7 @@
       </w:r>
       <w:proofErr w:type="spellEnd"/>
       <w:r>
-        <w:t xml:space="preserve"> following the instruc</w:t>
-      </w:r>
-      <w:r>
-        <w:t xml:space="preserve">tions in the </w:t>
+        <w:t xml:space="preserve"> following the instructions in the </w:t>
       </w:r>
       <w:proofErr w:type="spellStart"/>
       <w:r>
@@ -1948,59 +1888,61 @@
         <w:rPr>
           <w:color w:val="222222"/>
         </w:rPr>
-        <w:t>The Zephyr Project is a scalable real-time operating system sup</w:t>
-      </w:r>
-      <w:r>
+        <w:t>The Zephyr Project is a scalable real-time operating system supporting multiple hardware architectures, optimized for resource-constrained devices, and built with security in mind. The Zephyr OS is based on a small-footprint kernel designed for use on resource-constrained systems: from simple embedded environmental sensors and LED wearables to sophisticated smart watches and IoT wireless gateways.</w:t>
+      </w:r>
+    </w:p>
+    <w:p>
+      <w:pPr>
         <w:rPr>
           <w:color w:val="222222"/>
         </w:rPr>
-        <w:t>porting multiple hardware architectures, optimized for resource-constrained devices, and built with security in mind. The Zephyr OS is based on a small-footprint kernel designed for use on resource-constrained systems: from simple embedded environmental se</w:t>
-      </w:r>
-      <w:r>
+      </w:pPr>
+    </w:p>
+    <w:p>
+      <w:pPr>
         <w:rPr>
           <w:color w:val="222222"/>
         </w:rPr>
-        <w:t>nsors and LED wearables to sophisticated smart watches and IoT wireless gateways.</w:t>
-      </w:r>
-    </w:p>
-    <w:p>
-      <w:pPr>
+      </w:pPr>
+      <w:r>
         <w:rPr>
           <w:color w:val="222222"/>
         </w:rPr>
-      </w:pPr>
-    </w:p>
-    <w:p>
-      <w:pPr>
+        <w:t xml:space="preserve">Zephyr offers </w:t>
+      </w:r>
+      <w:proofErr w:type="gramStart"/>
+      <w:r>
         <w:rPr>
           <w:color w:val="222222"/>
         </w:rPr>
-      </w:pPr>
+        <w:t>a number of</w:t>
+      </w:r>
+      <w:proofErr w:type="gramEnd"/>
       <w:r>
         <w:rPr>
           <w:color w:val="222222"/>
         </w:rPr>
-        <w:t xml:space="preserve">Zephyr offers </w:t>
-      </w:r>
-      <w:proofErr w:type="gramStart"/>
-      <w:r>
+        <w:t xml:space="preserve"> familiar services for development: Multi-threading, Interrupts, Memory Allocation, Inter-thread Synchronization, Inter-thread Data Passing, and Power Management.</w:t>
+      </w:r>
+    </w:p>
+    <w:p>
+      <w:pPr>
         <w:rPr>
           <w:color w:val="222222"/>
         </w:rPr>
-        <w:t>a number of</w:t>
-      </w:r>
-      <w:proofErr w:type="gramEnd"/>
-      <w:r>
+      </w:pPr>
+    </w:p>
+    <w:p>
+      <w:pPr>
         <w:rPr>
           <w:color w:val="222222"/>
         </w:rPr>
-        <w:t xml:space="preserve"> familiar services for development: Multi-threading, Interrupts, Memory Allocation, Inter-thread Synchronization, Inter-thread Data Passing, and Pow</w:t>
-      </w:r>
+      </w:pPr>
       <w:r>
         <w:rPr>
           <w:color w:val="222222"/>
         </w:rPr>
-        <w:t>er Management.</w:t>
+        <w:t xml:space="preserve">Zephyr supports a wide variety of boards with different CPU architectures and developer tools. Contributors have added support for an increasing number of SoCs, platforms, and drivers. </w:t>
       </w:r>
     </w:p>
     <w:p>
@@ -2020,33 +1962,7 @@
         <w:rPr>
           <w:color w:val="222222"/>
         </w:rPr>
-        <w:t xml:space="preserve">Zephyr supports a wide variety of boards with different CPU architectures and developer tools. Contributors have added support for an increasing number of SoCs, platforms, and drivers. </w:t>
-      </w:r>
-    </w:p>
-    <w:p>
-      <w:pPr>
-        <w:rPr>
-          <w:color w:val="222222"/>
-        </w:rPr>
-      </w:pPr>
-    </w:p>
-    <w:p>
-      <w:pPr>
-        <w:rPr>
-          <w:color w:val="222222"/>
-        </w:rPr>
-      </w:pPr>
-      <w:r>
-        <w:rPr>
-          <w:color w:val="222222"/>
-        </w:rPr>
-        <w:t>The Zephyr kernel supports multiple architectures, in</w:t>
-      </w:r>
-      <w:r>
-        <w:rPr>
-          <w:color w:val="222222"/>
-        </w:rPr>
-        <w:t>cluding:</w:t>
+        <w:t>The Zephyr kernel supports multiple architectures, including:</w:t>
       </w:r>
     </w:p>
     <w:p>
@@ -2248,10 +2164,7 @@
       </w:r>
       <w:proofErr w:type="spellEnd"/>
       <w:r>
-        <w:t xml:space="preserve">, the RISC-V system targeted to an FPGA, to </w:t>
-      </w:r>
-      <w:r>
-        <w:t xml:space="preserve">the  </w:t>
+        <w:t xml:space="preserve">, the RISC-V system targeted to an FPGA, to the  </w:t>
       </w:r>
     </w:p>
     <w:p>
@@ -2306,13 +2219,7 @@
         <w:rPr>
           <w:b/>
         </w:rPr>
-        <w:t>Step</w:t>
-      </w:r>
-      <w:r>
-        <w:rPr>
-          <w:b/>
-        </w:rPr>
-        <w:t xml:space="preserve"> 2</w:t>
+        <w:t>Step 2</w:t>
       </w:r>
       <w:r>
         <w:t xml:space="preserve">. </w:t>
@@ -2362,10 +2269,7 @@
       </w:r>
       <w:proofErr w:type="spellEnd"/>
       <w:r>
-        <w:t>, and run progr</w:t>
-      </w:r>
-      <w:r>
-        <w:t>ams on Zephyr. The steps for doing this are as follows:</w:t>
+        <w:t>, and run programs on Zephyr. The steps for doing this are as follows:</w:t>
       </w:r>
     </w:p>
     <w:p/>
@@ -2430,10 +2334,7 @@
     </w:sdt>
     <w:p>
       <w:r>
-        <w:t xml:space="preserve">In this step, build an application for Zephyr. The process of building an application also builds the underlying </w:t>
-      </w:r>
-      <w:r>
-        <w:t>Zephyr RTOS. The output is an elf file.</w:t>
+        <w:t>In this step, build an application for Zephyr. The process of building an application also builds the underlying Zephyr RTOS. The output is an elf file.</w:t>
       </w:r>
     </w:p>
     <w:p/>
@@ -2559,10 +2460,7 @@
     <w:p/>
     <w:p>
       <w:r>
-        <w:t xml:space="preserve">In this section of the lab, we </w:t>
-      </w:r>
-      <w:r>
-        <w:t>show how to add Zephyr to your WORKSPACE.</w:t>
+        <w:t>In this section of the lab, we show how to add Zephyr to your WORKSPACE.</w:t>
       </w:r>
     </w:p>
     <w:p/>
@@ -2607,13 +2505,7 @@
         <w:rPr>
           <w:b/>
         </w:rPr>
-        <w:t>$W</w:t>
-      </w:r>
-      <w:r>
-        <w:rPr>
-          <w:b/>
-        </w:rPr>
-        <w:t>ORKSPACE</w:t>
+        <w:t>$WORKSPACE</w:t>
       </w:r>
       <w:r>
         <w:rPr>
@@ -3703,10 +3595,7 @@
         <w:t xml:space="preserve"> </w:t>
       </w:r>
       <w:r>
-        <w:t>We show</w:t>
-      </w:r>
-      <w:r>
-        <w:t xml:space="preserve"> two example programs in this section.</w:t>
+        <w:t>We show two example programs in this section.</w:t>
       </w:r>
     </w:p>
     <w:p/>
@@ -4308,10 +4197,7 @@
         <w:t xml:space="preserve">Step 2. </w:t>
       </w:r>
       <w:r>
-        <w:t>Build the c</w:t>
-      </w:r>
-      <w:r>
-        <w:t>ode for the “</w:t>
+        <w:t>Build the code for the “</w:t>
       </w:r>
       <w:proofErr w:type="spellStart"/>
       <w:r>
@@ -4645,13 +4531,7 @@
         <w:rPr>
           <w:rFonts w:ascii="Courier New" w:eastAsia="Courier New" w:hAnsi="Courier New" w:cs="Courier New"/>
         </w:rPr>
-        <w:t xml:space="preserve"> python3 $SWERVOLF_ROOT/sw/</w:t>
-      </w:r>
-      <w:r>
-        <w:rPr>
-          <w:rFonts w:ascii="Courier New" w:eastAsia="Courier New" w:hAnsi="Courier New" w:cs="Courier New"/>
-        </w:rPr>
-        <w:t xml:space="preserve">makehex.py </w:t>
+        <w:t xml:space="preserve"> python3 $SWERVOLF_ROOT/sw/makehex.py </w:t>
       </w:r>
       <w:proofErr w:type="gramStart"/>
       <w:r>
@@ -4881,13 +4761,7 @@
         <w:rPr>
           <w:b/>
         </w:rPr>
-        <w:t>Figure 10. Naviga</w:t>
-      </w:r>
-      <w:r>
-        <w:rPr>
-          <w:b/>
-        </w:rPr>
-        <w:t xml:space="preserve">te to the main Workspace </w:t>
+        <w:t xml:space="preserve">Figure 10. Navigate to the main Workspace </w:t>
       </w:r>
       <w:proofErr w:type="gramStart"/>
       <w:r>
@@ -5272,28 +5146,19 @@
       </w:r>
       <w:proofErr w:type="gramEnd"/>
       <w:r>
-        <w:t xml:space="preserve"> demonstrates the usage of multiple preemptible and cooperative threads of differing priorities, as well as d</w:t>
-      </w:r>
-      <w:r>
-        <w:t>ynamic mutexes and causing a thread to sleep.</w:t>
+        <w:t xml:space="preserve"> demonstrates the usage of multiple preemptible and cooperative threads of differing priorities, as well as dynamic mutexes and causing a thread to sleep.</w:t>
       </w:r>
     </w:p>
     <w:p/>
     <w:p>
       <w:r>
-        <w:t>The philosopher always tries to get the lowest fork first (f1 then f2).  When done, he will give back the forks in the reverse order (f2 then f1).  If he gets two forks, he is EATING.  Otherwise, he is THINKIN</w:t>
-      </w:r>
-      <w:r>
-        <w:t>G. Transitional states are shown as well, such as STARVING when the philosopher is hungry, but the forks are not available, and HOLDING ONE FORK when a philosopher is waiting for the second fork to be available.</w:t>
+        <w:t>The philosopher always tries to get the lowest fork first (f1 then f2).  When done, he will give back the forks in the reverse order (f2 then f1).  If he gets two forks, he is EATING.  Otherwise, he is THINKING. Transitional states are shown as well, such as STARVING when the philosopher is hungry, but the forks are not available, and HOLDING ONE FORK when a philosopher is waiting for the second fork to be available.</w:t>
       </w:r>
     </w:p>
     <w:p/>
     <w:p>
       <w:r>
-        <w:t>Each Philosopher will randomly alternate be</w:t>
-      </w:r>
-      <w:r>
-        <w:t>tween the EATING and THINKING state.</w:t>
+        <w:t>Each Philosopher will randomly alternate between the EATING and THINKING state.</w:t>
       </w:r>
     </w:p>
     <w:p>
@@ -5389,10 +5254,7 @@
         <w:t xml:space="preserve">Step 1. </w:t>
       </w:r>
       <w:r>
-        <w:t>Thi</w:t>
-      </w:r>
-      <w:r>
-        <w:t>s example program is in the following directory:</w:t>
+        <w:t>This example program is in the following directory:</w:t>
       </w:r>
     </w:p>
     <w:p>
@@ -5817,13 +5679,24 @@
       <w:r>
         <w:t xml:space="preserve">” file, run the following command from the </w:t>
       </w:r>
+      <w:commentRangeStart w:id="14"/>
       <w:proofErr w:type="spellStart"/>
       <w:r>
         <w:t>hello_world</w:t>
       </w:r>
       <w:proofErr w:type="spellEnd"/>
       <w:r>
-        <w:t xml:space="preserve"> directory :</w:t>
+        <w:t xml:space="preserve"> </w:t>
+      </w:r>
+      <w:commentRangeEnd w:id="14"/>
+      <w:r>
+        <w:rPr>
+          <w:rStyle w:val="CommentReference"/>
+        </w:rPr>
+        <w:commentReference w:id="14"/>
+      </w:r>
+      <w:r>
+        <w:t>directory :</w:t>
       </w:r>
     </w:p>
     <w:p>
@@ -5841,7 +5714,7 @@
           <w:rFonts w:ascii="Courier New" w:eastAsia="Courier New" w:hAnsi="Courier New" w:cs="Courier New"/>
         </w:rPr>
       </w:pPr>
-      <w:commentRangeStart w:id="14"/>
+      <w:commentRangeStart w:id="15"/>
       <w:r>
         <w:rPr>
           <w:rFonts w:ascii="Courier New" w:eastAsia="Courier New" w:hAnsi="Courier New" w:cs="Courier New"/>
@@ -5853,13 +5726,7 @@
         <w:rPr>
           <w:rFonts w:ascii="Courier New" w:eastAsia="Courier New" w:hAnsi="Courier New" w:cs="Courier New"/>
         </w:rPr>
-        <w:t xml:space="preserve"> python3 $SWERVOLF_ROOT/sw/makehex.</w:t>
-      </w:r>
-      <w:r>
-        <w:rPr>
-          <w:rFonts w:ascii="Courier New" w:eastAsia="Courier New" w:hAnsi="Courier New" w:cs="Courier New"/>
-        </w:rPr>
-        <w:t xml:space="preserve">py </w:t>
+        <w:t xml:space="preserve"> python3 $SWERVOLF_ROOT/sw/makehex.py </w:t>
       </w:r>
       <w:proofErr w:type="gramStart"/>
       <w:r>
@@ -5898,12 +5765,12 @@
         </w:rPr>
         <w:t xml:space="preserve">/RVfpgaSoC/Labs/LabProjects/SweRVolf/zephyr/samples/philosophers/App.hex </w:t>
       </w:r>
-      <w:commentRangeEnd w:id="14"/>
+      <w:commentRangeEnd w:id="15"/>
       <w:r>
         <w:rPr>
           <w:rStyle w:val="CommentReference"/>
         </w:rPr>
-        <w:commentReference w:id="14"/>
+        <w:commentReference w:id="15"/>
       </w:r>
     </w:p>
     <w:p>
@@ -6076,13 +5943,7 @@
         <w:rPr>
           <w:b/>
         </w:rPr>
-        <w:t>Figure 16. main director</w:t>
-      </w:r>
-      <w:r>
-        <w:rPr>
-          <w:b/>
-        </w:rPr>
-        <w:t>y</w:t>
+        <w:t>Figure 16. main directory</w:t>
       </w:r>
     </w:p>
     <w:p>
@@ -6258,16 +6119,16 @@
     </w:p>
     <w:p/>
     <w:p>
-      <w:commentRangeStart w:id="15"/>
+      <w:commentRangeStart w:id="16"/>
       <w:r>
         <w:t>Now you will see the following output:</w:t>
       </w:r>
-      <w:commentRangeEnd w:id="15"/>
+      <w:commentRangeEnd w:id="16"/>
       <w:r>
         <w:rPr>
           <w:rStyle w:val="CommentReference"/>
         </w:rPr>
-        <w:commentReference w:id="15"/>
+        <w:commentReference w:id="16"/>
       </w:r>
     </w:p>
     <w:p/>
@@ -6352,8 +6213,8 @@
           <w:szCs w:val="24"/>
         </w:rPr>
       </w:pPr>
-      <w:bookmarkStart w:id="16" w:name="_heading=h.4ab1hkc6k1ci" w:colFirst="0" w:colLast="0"/>
-      <w:bookmarkEnd w:id="16"/>
+      <w:bookmarkStart w:id="17" w:name="_heading=h.4ab1hkc6k1ci" w:colFirst="0" w:colLast="0"/>
+      <w:bookmarkEnd w:id="17"/>
       <w:r>
         <w:rPr>
           <w:color w:val="FFFFFF"/>
@@ -6615,15 +6476,7 @@
                 <w:sz w:val="18"/>
                 <w:szCs w:val="18"/>
               </w:rPr>
-              <w:t>5    * SPDX-Li</w:t>
-            </w:r>
-            <w:r>
-              <w:rPr>
-                <w:rFonts w:ascii="Courier New" w:eastAsia="Courier New" w:hAnsi="Courier New" w:cs="Courier New"/>
-                <w:sz w:val="18"/>
-                <w:szCs w:val="18"/>
-              </w:rPr>
-              <w:t>cense-Identifier: Apache-2.0</w:t>
+              <w:t>5    * SPDX-License-Identifier: Apache-2.0</w:t>
             </w:r>
           </w:p>
           <w:p>
@@ -7307,15 +7160,7 @@
                 <w:sz w:val="18"/>
                 <w:szCs w:val="18"/>
               </w:rPr>
-              <w:t xml:space="preserve">27   #define PIN    </w:t>
-            </w:r>
-            <w:r>
-              <w:rPr>
-                <w:rFonts w:ascii="Courier New" w:eastAsia="Courier New" w:hAnsi="Courier New" w:cs="Courier New"/>
-                <w:sz w:val="18"/>
-                <w:szCs w:val="18"/>
-              </w:rPr>
-              <w:t>0</w:t>
+              <w:t>27   #define PIN    0</w:t>
             </w:r>
           </w:p>
           <w:p>
@@ -7967,15 +7812,7 @@
                 <w:sz w:val="18"/>
                 <w:szCs w:val="18"/>
               </w:rPr>
-              <w:t>led_is_o</w:t>
-            </w:r>
-            <w:r>
-              <w:rPr>
-                <w:rFonts w:ascii="Courier New" w:eastAsia="Courier New" w:hAnsi="Courier New" w:cs="Courier New"/>
-                <w:sz w:val="18"/>
-                <w:szCs w:val="18"/>
-              </w:rPr>
-              <w:t>n</w:t>
+              <w:t>led_is_on</w:t>
             </w:r>
             <w:proofErr w:type="spellEnd"/>
             <w:r>
@@ -8193,11 +8030,11 @@
           <w:b/>
         </w:rPr>
       </w:pPr>
-      <w:bookmarkStart w:id="17" w:name="_heading=h.3ep43zb" w:colFirst="0" w:colLast="0"/>
-      <w:bookmarkEnd w:id="17"/>
-    </w:p>
-    <w:bookmarkStart w:id="18" w:name="_heading=h.2yo66iwoifvs" w:colFirst="0" w:colLast="0" w:displacedByCustomXml="next"/>
-    <w:bookmarkEnd w:id="18" w:displacedByCustomXml="next"/>
+      <w:bookmarkStart w:id="18" w:name="_heading=h.3ep43zb" w:colFirst="0" w:colLast="0"/>
+      <w:bookmarkEnd w:id="18"/>
+    </w:p>
+    <w:bookmarkStart w:id="19" w:name="_heading=h.2yo66iwoifvs" w:colFirst="0" w:colLast="0" w:displacedByCustomXml="next"/>
+    <w:bookmarkEnd w:id="19" w:displacedByCustomXml="next"/>
     <w:sdt>
       <w:sdtPr>
         <w:tag w:val="goog_rdk_9"/>
@@ -8459,10 +8296,7 @@
       </w:r>
       <w:proofErr w:type="spellEnd"/>
       <w:r>
-        <w:t xml:space="preserve"> with a debugger, and the binary file can be converted to a .hex file </w:t>
-      </w:r>
-      <w:r>
-        <w:t>and loaded into RAM for simulations, as described in the next section.</w:t>
+        <w:t xml:space="preserve"> with a debugger, and the binary file can be converted to a .hex file and loaded into RAM for simulations, as described in the next section.</w:t>
       </w:r>
     </w:p>
     <w:p>
@@ -8484,8 +8318,8 @@
           <w:szCs w:val="24"/>
         </w:rPr>
       </w:pPr>
-      <w:bookmarkStart w:id="19" w:name="_heading=h.pbzowm6mrgzf" w:colFirst="0" w:colLast="0"/>
-      <w:bookmarkEnd w:id="19"/>
+      <w:bookmarkStart w:id="20" w:name="_heading=h.pbzowm6mrgzf" w:colFirst="0" w:colLast="0"/>
+      <w:bookmarkEnd w:id="20"/>
       <w:r>
         <w:rPr>
           <w:color w:val="FFFFFF"/>
@@ -8534,16 +8368,16 @@
       <w:r>
         <w:t xml:space="preserve"> A7 board to your </w:t>
       </w:r>
-      <w:commentRangeStart w:id="20"/>
+      <w:commentRangeStart w:id="21"/>
       <w:r>
         <w:t xml:space="preserve">computer </w:t>
       </w:r>
-      <w:commentRangeEnd w:id="20"/>
+      <w:commentRangeEnd w:id="21"/>
       <w:r>
         <w:rPr>
           <w:rStyle w:val="CommentReference"/>
         </w:rPr>
-        <w:commentReference w:id="20"/>
+        <w:commentReference w:id="21"/>
       </w:r>
       <w:r>
         <w:t xml:space="preserve">and then run the FPGA build command in the Workspace directory. </w:t>
@@ -8894,13 +8728,7 @@
         <w:rPr>
           <w:rFonts w:ascii="Courier New" w:eastAsia="Courier New" w:hAnsi="Courier New" w:cs="Courier New"/>
         </w:rPr>
-        <w:t>swervolf_nexys_debug.c</w:t>
-      </w:r>
-      <w:r>
-        <w:rPr>
-          <w:rFonts w:ascii="Courier New" w:eastAsia="Courier New" w:hAnsi="Courier New" w:cs="Courier New"/>
-        </w:rPr>
-        <w:t>fg</w:t>
+        <w:t>swervolf_nexys_debug.cfg</w:t>
       </w:r>
       <w:proofErr w:type="spellEnd"/>
     </w:p>
@@ -9253,13 +9081,7 @@
         <w:rPr>
           <w:b/>
         </w:rPr>
-        <w:t xml:space="preserve">Figure 24. load </w:t>
-      </w:r>
-      <w:r>
-        <w:rPr>
-          <w:b/>
-        </w:rPr>
-        <w:t>image .elf file</w:t>
+        <w:t>Figure 24. load image .elf file</w:t>
       </w:r>
     </w:p>
     <w:p/>
@@ -9685,16 +9507,16 @@
           <w:szCs w:val="24"/>
         </w:rPr>
       </w:pPr>
-      <w:bookmarkStart w:id="21" w:name="_heading=h.4qw1vm1dr8m" w:colFirst="0" w:colLast="0"/>
-      <w:bookmarkEnd w:id="21"/>
-      <w:commentRangeStart w:id="22"/>
+      <w:bookmarkStart w:id="22" w:name="_heading=h.4qw1vm1dr8m" w:colFirst="0" w:colLast="0"/>
+      <w:bookmarkEnd w:id="22"/>
+      <w:commentRangeStart w:id="23"/>
       <w:r>
         <w:rPr>
           <w:color w:val="FFFFFF"/>
         </w:rPr>
         <w:t>Zephyr Application Development Overview</w:t>
       </w:r>
-      <w:commentRangeEnd w:id="22"/>
+      <w:commentRangeEnd w:id="23"/>
       <w:r>
         <w:rPr>
           <w:rStyle w:val="CommentReference"/>
@@ -9702,7 +9524,7 @@
           <w:b w:val="0"/>
           <w:bCs w:val="0"/>
         </w:rPr>
-        <w:commentReference w:id="22"/>
+        <w:commentReference w:id="23"/>
       </w:r>
     </w:p>
     <w:p>
@@ -9723,10 +9545,7 @@
       </w:r>
       <w:proofErr w:type="spellEnd"/>
       <w:r>
-        <w:t>. The build system is application-centric and requires Zephyr-based applications to initiate building the kernel source tree. The application build controls the configuration and builds a process of both the applicati</w:t>
-      </w:r>
-      <w:r>
-        <w:t>on and Zephyr itself, compiling them into a single binary.</w:t>
+        <w:t>. The build system is application-centric and requires Zephyr-based applications to initiate building the kernel source tree. The application build controls the configuration and builds a process of both the application and Zephyr itself, compiling them into a single binary.</w:t>
       </w:r>
     </w:p>
     <w:p>
@@ -9752,10 +9571,7 @@
         <w:spacing w:line="276" w:lineRule="auto"/>
       </w:pPr>
       <w:r>
-        <w:t>The files in the application directory link Zephyr with the application. This directory contains all application-specific files, such as confi</w:t>
-      </w:r>
-      <w:r>
-        <w:t>guration options and source code.</w:t>
+        <w:t>The files in the application directory link Zephyr with the application. This directory contains all application-specific files, such as configuration options and source code.</w:t>
       </w:r>
     </w:p>
     <w:p>
@@ -9897,10 +9713,7 @@
         <w:t>CMakeLists.txt</w:t>
       </w:r>
       <w:r>
-        <w:t>: This file tells the build system where to find the other</w:t>
-      </w:r>
-      <w:r>
-        <w:t xml:space="preserve"> application files and links the application directory with Zephyr’s </w:t>
+        <w:t xml:space="preserve">: This file tells the build system where to find the other application files and links the application directory with Zephyr’s </w:t>
       </w:r>
       <w:proofErr w:type="spellStart"/>
       <w:r>
@@ -9908,10 +9721,7 @@
       </w:r>
       <w:proofErr w:type="spellEnd"/>
       <w:r>
-        <w:t xml:space="preserve"> build system. This link provides features supported by Zephyr’s build system, such as board-specific kernel configuration files, the ability to run and debug compiled binaries on re</w:t>
-      </w:r>
-      <w:r>
-        <w:t>al or emulated hardware, and more.</w:t>
+        <w:t xml:space="preserve"> build system. This link provides features supported by Zephyr’s build system, such as board-specific kernel configuration files, the ability to run and debug compiled binaries on real or emulated hardware, and more.</w:t>
       </w:r>
     </w:p>
     <w:p>
@@ -9947,10 +9757,7 @@
       </w:r>
       <w:proofErr w:type="spellEnd"/>
       <w:r>
-        <w:t>) that specifies application-specific values for one or more kernel configuration options. These applicat</w:t>
-      </w:r>
-      <w:r>
-        <w:t>ion settings are merged with board-specific settings to produce a kernel configuration.</w:t>
+        <w:t>) that specifies application-specific values for one or more kernel configuration options. These application settings are merged with board-specific settings to produce a kernel configuration.</w:t>
       </w:r>
     </w:p>
     <w:p>
@@ -9970,10 +9777,7 @@
         <w:t>Application source code files</w:t>
       </w:r>
       <w:r>
-        <w:t>: An application typically provides one or more application-specific files written in C or assembly language. These files are usually loca</w:t>
-      </w:r>
-      <w:r>
-        <w:t xml:space="preserve">ted in a subdirectory called </w:t>
+        <w:t xml:space="preserve">: An application typically provides one or more application-specific files written in C or assembly language. These files are usually located in a subdirectory called </w:t>
       </w:r>
       <w:proofErr w:type="spellStart"/>
       <w:r>
@@ -10039,8 +9843,8 @@
           <w:szCs w:val="24"/>
         </w:rPr>
       </w:pPr>
-      <w:bookmarkStart w:id="23" w:name="_heading=h.1lmrnqkn1d8" w:colFirst="0" w:colLast="0"/>
-      <w:bookmarkEnd w:id="23"/>
+      <w:bookmarkStart w:id="24" w:name="_heading=h.1lmrnqkn1d8" w:colFirst="0" w:colLast="0"/>
+      <w:bookmarkEnd w:id="24"/>
       <w:r>
         <w:rPr>
           <w:color w:val="FFFFFF"/>
@@ -10308,10 +10112,7 @@
         <w:spacing w:line="276" w:lineRule="auto"/>
       </w:pPr>
       <w:r>
-        <w:t xml:space="preserve">             This makes it easier to distinguish betwe</w:t>
-      </w:r>
-      <w:r>
-        <w:t>en project files and source files:</w:t>
+        <w:t xml:space="preserve">             This makes it easier to distinguish between project files and source files:</w:t>
       </w:r>
     </w:p>
     <w:p>
@@ -10574,7 +10375,7 @@
           <w:rFonts w:ascii="Courier New" w:eastAsia="Courier New" w:hAnsi="Courier New" w:cs="Courier New"/>
         </w:rPr>
       </w:pPr>
-      <w:commentRangeStart w:id="24"/>
+      <w:commentRangeStart w:id="25"/>
       <w:r>
         <w:rPr>
           <w:rFonts w:ascii="Courier New" w:eastAsia="Courier New" w:hAnsi="Courier New" w:cs="Courier New"/>
@@ -10595,13 +10396,13 @@
         </w:rPr>
         <w:t>main.c</w:t>
       </w:r>
-      <w:commentRangeEnd w:id="24"/>
+      <w:commentRangeEnd w:id="25"/>
       <w:proofErr w:type="spellEnd"/>
       <w:r>
         <w:rPr>
           <w:rStyle w:val="CommentReference"/>
         </w:rPr>
-        <w:commentReference w:id="24"/>
+        <w:commentReference w:id="25"/>
       </w:r>
     </w:p>
     <w:p>
@@ -10785,13 +10586,7 @@
         <w:rPr>
           <w:b/>
         </w:rPr>
-        <w:t>Figure 31. GNU nano Edit</w:t>
-      </w:r>
-      <w:r>
-        <w:rPr>
-          <w:b/>
-        </w:rPr>
-        <w:t>or</w:t>
+        <w:t>Figure 31. GNU nano Editor</w:t>
       </w:r>
     </w:p>
     <w:p>
@@ -11025,15 +10820,7 @@
                 <w:sz w:val="18"/>
                 <w:szCs w:val="18"/>
               </w:rPr>
-              <w:t xml:space="preserve">  #include &lt;</w:t>
-            </w:r>
-            <w:r>
-              <w:rPr>
-                <w:rFonts w:ascii="Courier New" w:eastAsia="Courier New" w:hAnsi="Courier New" w:cs="Courier New"/>
-                <w:sz w:val="18"/>
-                <w:szCs w:val="18"/>
-              </w:rPr>
-              <w:t>drivers/</w:t>
+              <w:t xml:space="preserve">  #include &lt;drivers/</w:t>
             </w:r>
             <w:proofErr w:type="spellStart"/>
             <w:r>
@@ -11454,15 +11241,7 @@
                 <w:sz w:val="18"/>
                 <w:szCs w:val="18"/>
               </w:rPr>
-              <w:t>d</w:t>
-            </w:r>
-            <w:r>
-              <w:rPr>
-                <w:rFonts w:ascii="Courier New" w:eastAsia="Courier New" w:hAnsi="Courier New" w:cs="Courier New"/>
-                <w:sz w:val="18"/>
-                <w:szCs w:val="18"/>
-              </w:rPr>
-              <w:t>evicetree</w:t>
+              <w:t>devicetree</w:t>
             </w:r>
             <w:proofErr w:type="spellEnd"/>
             <w:r>
@@ -11813,15 +11592,7 @@
                 <w:sz w:val="18"/>
                 <w:szCs w:val="18"/>
               </w:rPr>
-              <w:t>r</w:t>
-            </w:r>
-            <w:r>
-              <w:rPr>
-                <w:rFonts w:ascii="Courier New" w:eastAsia="Courier New" w:hAnsi="Courier New" w:cs="Courier New"/>
-                <w:sz w:val="18"/>
-                <w:szCs w:val="18"/>
-              </w:rPr>
-              <w:t>eturn;</w:t>
+              <w:t>return;</w:t>
             </w:r>
             <w:proofErr w:type="gramEnd"/>
           </w:p>
@@ -12201,13 +11972,6 @@
                 <w:szCs w:val="18"/>
               </w:rPr>
               <w:tab/>
-            </w:r>
-            <w:r>
-              <w:rPr>
-                <w:rFonts w:ascii="Courier New" w:eastAsia="Courier New" w:hAnsi="Courier New" w:cs="Courier New"/>
-                <w:sz w:val="18"/>
-                <w:szCs w:val="18"/>
-              </w:rPr>
               <w:t xml:space="preserve"> </w:t>
             </w:r>
             <w:proofErr w:type="spellStart"/>
@@ -12773,10 +12537,7 @@
         <w:t>Step 6</w:t>
       </w:r>
       <w:r>
-        <w:t xml:space="preserve">. Now </w:t>
-      </w:r>
-      <w:r>
-        <w:t xml:space="preserve">we need to navigate out of the </w:t>
+        <w:t xml:space="preserve">. Now we need to navigate out of the </w:t>
       </w:r>
       <w:proofErr w:type="spellStart"/>
       <w:r>
@@ -13335,8 +13096,8 @@
           <w:b/>
         </w:rPr>
       </w:pPr>
-      <w:bookmarkStart w:id="25" w:name="_heading=h.gxkpady08y6y" w:colFirst="0" w:colLast="0"/>
-      <w:bookmarkEnd w:id="25"/>
+      <w:bookmarkStart w:id="26" w:name="_heading=h.gxkpady08y6y" w:colFirst="0" w:colLast="0"/>
+      <w:bookmarkEnd w:id="26"/>
     </w:p>
     <w:p>
       <w:pPr>
@@ -13712,13 +13473,7 @@
         <w:rPr>
           <w:b/>
         </w:rPr>
-        <w:t>” na</w:t>
-      </w:r>
-      <w:r>
-        <w:rPr>
-          <w:b/>
-        </w:rPr>
-        <w:t>no editor</w:t>
+        <w:t>” nano editor</w:t>
       </w:r>
     </w:p>
     <w:p>
@@ -14484,13 +14239,7 @@
         <w:rPr>
           <w:rFonts w:ascii="Courier New" w:eastAsia="Courier New" w:hAnsi="Courier New" w:cs="Courier New"/>
         </w:rPr>
-        <w:t>swervolf_nexys_debug.</w:t>
-      </w:r>
-      <w:r>
-        <w:rPr>
-          <w:rFonts w:ascii="Courier New" w:eastAsia="Courier New" w:hAnsi="Courier New" w:cs="Courier New"/>
-        </w:rPr>
-        <w:t>cfg</w:t>
+        <w:t>swervolf_nexys_debug.cfg</w:t>
       </w:r>
       <w:proofErr w:type="spellEnd"/>
     </w:p>
@@ -14693,10 +14442,7 @@
       </w:r>
       <w:proofErr w:type="spellEnd"/>
       <w:r>
-        <w:t xml:space="preserve"> supports loading ELF program fi</w:t>
-      </w:r>
-      <w:r>
-        <w:t xml:space="preserve">les by running </w:t>
+        <w:t xml:space="preserve"> supports loading ELF program files by running </w:t>
       </w:r>
       <w:proofErr w:type="spellStart"/>
       <w:r>
@@ -14766,21 +14512,14 @@
             </w:rPr>
             <w:t xml:space="preserve"> zephyr/samples/basic/</w:t>
           </w:r>
-          <w:commentRangeStart w:id="26"/>
           <w:commentRangeStart w:id="27"/>
           <w:commentRangeStart w:id="28"/>
+          <w:commentRangeStart w:id="29"/>
           <w:r>
             <w:rPr>
               <w:rFonts w:ascii="Courier New" w:eastAsia="Courier New" w:hAnsi="Courier New" w:cs="Courier New"/>
             </w:rPr>
             <w:t>blinky</w:t>
-          </w:r>
-          <w:commentRangeEnd w:id="26"/>
-          <w:r>
-            <w:rPr>
-              <w:rStyle w:val="CommentReference"/>
-            </w:rPr>
-            <w:commentReference w:id="26"/>
           </w:r>
           <w:commentRangeEnd w:id="27"/>
           <w:r>
@@ -14795,6 +14534,13 @@
               <w:rStyle w:val="CommentReference"/>
             </w:rPr>
             <w:commentReference w:id="28"/>
+          </w:r>
+          <w:commentRangeEnd w:id="29"/>
+          <w:r>
+            <w:rPr>
+              <w:rStyle w:val="CommentReference"/>
+            </w:rPr>
+            <w:commentReference w:id="29"/>
           </w:r>
           <w:r>
             <w:rPr>
@@ -15153,19 +14899,19 @@
             </w:rPr>
             <w:t xml:space="preserve"> </w:t>
           </w:r>
-          <w:commentRangeStart w:id="29"/>
+          <w:commentRangeStart w:id="30"/>
           <w:r>
             <w:rPr>
               <w:rFonts w:ascii="Courier New" w:eastAsia="Courier New" w:hAnsi="Courier New" w:cs="Courier New"/>
             </w:rPr>
             <w:t>putty</w:t>
           </w:r>
-          <w:commentRangeEnd w:id="29"/>
+          <w:commentRangeEnd w:id="30"/>
           <w:r>
             <w:rPr>
               <w:rStyle w:val="CommentReference"/>
             </w:rPr>
-            <w:commentReference w:id="29"/>
+            <w:commentReference w:id="30"/>
           </w:r>
         </w:p>
       </w:sdtContent>
@@ -15229,10 +14975,7 @@
     </w:p>
     <w:p>
       <w:r>
-        <w:t>We will be using PuTTY here as a serial cons</w:t>
-      </w:r>
-      <w:r>
-        <w:t xml:space="preserve">ole for our </w:t>
+        <w:t xml:space="preserve">We will be using PuTTY here as a serial console for our </w:t>
       </w:r>
       <w:proofErr w:type="spellStart"/>
       <w:r>
@@ -15729,10 +15472,7 @@
               <w:t>Note</w:t>
             </w:r>
             <w:r>
-              <w:t>: If you are unable to open a serial console, try running putty as an Administrator usin</w:t>
-            </w:r>
-            <w:r>
-              <w:t>g “</w:t>
+              <w:t>: If you are unable to open a serial console, try running putty as an Administrator using “</w:t>
             </w:r>
             <w:proofErr w:type="spellStart"/>
             <w:r>
@@ -15857,13 +15597,21 @@
         <w:rPr>
           <w:rFonts w:ascii="Arial" w:hAnsi="Arial" w:cs="Arial"/>
         </w:rPr>
-        <w:t>Got “</w:t>
-      </w:r>
+        <w:t>Got “ERROR: '</w:t>
+      </w:r>
+      <w:proofErr w:type="spellStart"/>
       <w:r>
         <w:rPr>
           <w:rFonts w:ascii="Arial" w:hAnsi="Arial" w:cs="Arial"/>
         </w:rPr>
-        <w:t>ERROR: '</w:t>
+        <w:t>swervolf</w:t>
+      </w:r>
+      <w:proofErr w:type="spellEnd"/>
+      <w:r>
+        <w:rPr>
+          <w:rFonts w:ascii="Arial" w:hAnsi="Arial" w:cs="Arial"/>
+        </w:rPr>
+        <w:t>' or any of its dependencies requires '</w:t>
       </w:r>
       <w:proofErr w:type="spellStart"/>
       <w:r>
@@ -15877,39 +15625,13 @@
         <w:rPr>
           <w:rFonts w:ascii="Arial" w:hAnsi="Arial" w:cs="Arial"/>
         </w:rPr>
-        <w:t>' or any of its dependencies requires '</w:t>
-      </w:r>
-      <w:proofErr w:type="spellStart"/>
+        <w:t>', but this core was not found”</w:t>
+      </w:r>
       <w:r>
         <w:rPr>
           <w:rFonts w:ascii="Arial" w:hAnsi="Arial" w:cs="Arial"/>
         </w:rPr>
-        <w:t>swervolf</w:t>
-      </w:r>
-      <w:proofErr w:type="spellEnd"/>
-      <w:r>
-        <w:rPr>
-          <w:rFonts w:ascii="Arial" w:hAnsi="Arial" w:cs="Arial"/>
-        </w:rPr>
-        <w:t>', but this core was not found</w:t>
-      </w:r>
-      <w:r>
-        <w:rPr>
-          <w:rFonts w:ascii="Arial" w:hAnsi="Arial" w:cs="Arial"/>
-        </w:rPr>
-        <w:t>”</w:t>
-      </w:r>
-      <w:r>
-        <w:rPr>
-          <w:rFonts w:ascii="Arial" w:hAnsi="Arial" w:cs="Arial"/>
-        </w:rPr>
-        <w:t xml:space="preserve"> also “</w:t>
-      </w:r>
-      <w:r>
-        <w:rPr>
-          <w:rFonts w:ascii="Arial" w:hAnsi="Arial" w:cs="Arial"/>
-        </w:rPr>
-        <w:t>ERROR: Conflicting requirements:</w:t>
+        <w:t xml:space="preserve"> also “ERROR: Conflicting requirements:</w:t>
       </w:r>
       <w:r>
         <w:rPr>
@@ -16097,7 +15819,7 @@
       </w:r>
     </w:p>
   </w:comment>
-  <w:comment w:id="14" w:author="Chuck Faber" w:date="2021-06-03T14:14:00Z" w:initials="CF">
+  <w:comment w:id="14" w:author="Chuck Faber" w:date="2021-06-07T19:05:00Z" w:initials="CF">
     <w:p>
       <w:pPr>
         <w:pStyle w:val="CommentText"/>
@@ -16108,6 +15830,22 @@
         </w:rPr>
         <w:annotationRef/>
       </w:r>
+      <w:r>
+        <w:t>philosophers</w:t>
+      </w:r>
+    </w:p>
+  </w:comment>
+  <w:comment w:id="15" w:author="Chuck Faber" w:date="2021-06-03T14:14:00Z" w:initials="CF">
+    <w:p>
+      <w:pPr>
+        <w:pStyle w:val="CommentText"/>
+      </w:pPr>
+      <w:r>
+        <w:rPr>
+          <w:rStyle w:val="CommentReference"/>
+        </w:rPr>
+        <w:annotationRef/>
+      </w:r>
       <w:proofErr w:type="gramStart"/>
       <w:r>
         <w:t>Again</w:t>
@@ -16142,7 +15880,7 @@
       </w:r>
     </w:p>
   </w:comment>
-  <w:comment w:id="15" w:author="Chuck Faber" w:date="2021-06-03T14:19:00Z" w:initials="CF">
+  <w:comment w:id="16" w:author="Chuck Faber" w:date="2021-06-03T14:19:00Z" w:initials="CF">
     <w:p>
       <w:pPr>
         <w:pStyle w:val="CommentText"/>
@@ -16166,7 +15904,7 @@
       <w:proofErr w:type="gramEnd"/>
     </w:p>
   </w:comment>
-  <w:comment w:id="20" w:author="Chuck Faber" w:date="2021-06-03T14:57:00Z" w:initials="CF">
+  <w:comment w:id="21" w:author="Chuck Faber" w:date="2021-06-03T14:57:00Z" w:initials="CF">
     <w:p>
       <w:pPr>
         <w:pStyle w:val="CommentText"/>
@@ -16187,7 +15925,7 @@
       <w:proofErr w:type="gramEnd"/>
     </w:p>
   </w:comment>
-  <w:comment w:id="22" w:author="Chuck Faber" w:date="2021-06-03T15:04:00Z" w:initials="CF">
+  <w:comment w:id="23" w:author="Chuck Faber" w:date="2021-06-03T15:04:00Z" w:initials="CF">
     <w:p>
       <w:pPr>
         <w:pStyle w:val="CommentText"/>
@@ -16208,7 +15946,7 @@
       <w:proofErr w:type="gramEnd"/>
     </w:p>
   </w:comment>
-  <w:comment w:id="24" w:author="Chuck Faber" w:date="2021-06-03T20:59:00Z" w:initials="CF">
+  <w:comment w:id="25" w:author="Chuck Faber" w:date="2021-06-03T20:59:00Z" w:initials="CF">
     <w:p>
       <w:pPr>
         <w:pStyle w:val="CommentText"/>
@@ -16239,7 +15977,7 @@
       <w:proofErr w:type="gramEnd"/>
     </w:p>
   </w:comment>
-  <w:comment w:id="26" w:author="Chuck Faber" w:date="2021-06-03T21:06:00Z" w:initials="CF">
+  <w:comment w:id="27" w:author="Chuck Faber" w:date="2021-06-03T21:06:00Z" w:initials="CF">
     <w:p>
       <w:pPr>
         <w:pStyle w:val="CommentText"/>
@@ -16253,35 +15991,6 @@
       <w:r>
         <w:t>Don’t we want to run our new app?</w:t>
       </w:r>
-    </w:p>
-  </w:comment>
-  <w:comment w:id="27" w:author="Chuck Faber" w:date="2021-06-03T21:21:00Z" w:initials="CF">
-    <w:p>
-      <w:pPr>
-        <w:pStyle w:val="CommentText"/>
-      </w:pPr>
-      <w:r>
-        <w:rPr>
-          <w:rStyle w:val="CommentReference"/>
-        </w:rPr>
-        <w:annotationRef/>
-      </w:r>
-      <w:r>
-        <w:t>Get rid of /basic/blinky/ replace with “</w:t>
-      </w:r>
-      <w:proofErr w:type="spellStart"/>
-      <w:r>
-        <w:t>my_first_</w:t>
-      </w:r>
-      <w:proofErr w:type="gramStart"/>
-      <w:r>
-        <w:t>app</w:t>
-      </w:r>
-      <w:proofErr w:type="spellEnd"/>
-      <w:r>
-        <w:t>”</w:t>
-      </w:r>
-      <w:proofErr w:type="gramEnd"/>
     </w:p>
   </w:comment>
   <w:comment w:id="28" w:author="Chuck Faber" w:date="2021-06-03T21:21:00Z" w:initials="CF">
@@ -16296,6 +16005,35 @@
         <w:annotationRef/>
       </w:r>
       <w:r>
+        <w:t>Get rid of /basic/blinky/ replace with “</w:t>
+      </w:r>
+      <w:proofErr w:type="spellStart"/>
+      <w:r>
+        <w:t>my_first_</w:t>
+      </w:r>
+      <w:proofErr w:type="gramStart"/>
+      <w:r>
+        <w:t>app</w:t>
+      </w:r>
+      <w:proofErr w:type="spellEnd"/>
+      <w:r>
+        <w:t>”</w:t>
+      </w:r>
+      <w:proofErr w:type="gramEnd"/>
+    </w:p>
+  </w:comment>
+  <w:comment w:id="29" w:author="Chuck Faber" w:date="2021-06-03T21:21:00Z" w:initials="CF">
+    <w:p>
+      <w:pPr>
+        <w:pStyle w:val="CommentText"/>
+      </w:pPr>
+      <w:r>
+        <w:rPr>
+          <w:rStyle w:val="CommentReference"/>
+        </w:rPr>
+        <w:annotationRef/>
+      </w:r>
+      <w:r>
         <w:t xml:space="preserve">The image below will also need to </w:t>
       </w:r>
       <w:proofErr w:type="gramStart"/>
@@ -16305,7 +16043,7 @@
       <w:proofErr w:type="gramEnd"/>
     </w:p>
   </w:comment>
-  <w:comment w:id="29" w:author="Chuck Faber" w:date="2021-06-03T21:23:00Z" w:initials="CF">
+  <w:comment w:id="30" w:author="Chuck Faber" w:date="2021-06-03T21:23:00Z" w:initials="CF">
     <w:p>
       <w:pPr>
         <w:pStyle w:val="CommentText"/>
@@ -16344,6 +16082,7 @@
   <w15:commentEx w15:paraId="0493B43A" w15:paraIdParent="4578C8F3" w15:done="0"/>
   <w15:commentEx w15:paraId="07DB284A" w15:paraIdParent="4578C8F3" w15:done="0"/>
   <w15:commentEx w15:paraId="4F2B0CA1" w15:paraIdParent="4578C8F3" w15:done="0"/>
+  <w15:commentEx w15:paraId="531F2613" w15:done="0"/>
   <w15:commentEx w15:paraId="350C71D7" w15:done="0"/>
   <w15:commentEx w15:paraId="7FA23A04" w15:done="0"/>
   <w15:commentEx w15:paraId="3831329D" w15:done="0"/>
@@ -16363,6 +16102,7 @@
   <w16cex:commentExtensible w16cex:durableId="24635580" w16cex:dateUtc="2021-06-03T20:20:00Z"/>
   <w16cex:commentExtensible w16cex:durableId="24635E77" w16cex:dateUtc="2021-06-03T20:58:00Z"/>
   <w16cex:commentExtensible w16cex:durableId="24635F38" w16cex:dateUtc="2021-06-03T21:01:00Z"/>
+  <w16cex:commentExtensible w16cex:durableId="2468EC8C" w16cex:dateUtc="2021-06-08T02:05:00Z"/>
   <w16cex:commentExtensible w16cex:durableId="24636253" w16cex:dateUtc="2021-06-03T21:14:00Z"/>
   <w16cex:commentExtensible w16cex:durableId="24636354" w16cex:dateUtc="2021-06-03T21:19:00Z"/>
   <w16cex:commentExtensible w16cex:durableId="24636C61" w16cex:dateUtc="2021-06-03T21:57:00Z"/>
@@ -16382,6 +16122,7 @@
   <w16cid:commentId w16cid:paraId="0493B43A" w16cid:durableId="24635580"/>
   <w16cid:commentId w16cid:paraId="07DB284A" w16cid:durableId="24635E77"/>
   <w16cid:commentId w16cid:paraId="4F2B0CA1" w16cid:durableId="24635F38"/>
+  <w16cid:commentId w16cid:paraId="531F2613" w16cid:durableId="2468EC8C"/>
   <w16cid:commentId w16cid:paraId="350C71D7" w16cid:durableId="24636253"/>
   <w16cid:commentId w16cid:paraId="7FA23A04" w16cid:durableId="24636354"/>
   <w16cid:commentId w16cid:paraId="3831329D" w16cid:durableId="24636C61"/>
@@ -16653,14 +16394,7 @@
         <w:sz w:val="12"/>
         <w:szCs w:val="12"/>
       </w:rPr>
-      <w:t xml:space="preserve">Version 1.0 – 26th </w:t>
-    </w:r>
-    <w:r>
-      <w:rPr>
-        <w:sz w:val="12"/>
-        <w:szCs w:val="12"/>
-      </w:rPr>
-      <w:t>March 2021</w:t>
+      <w:t>Version 1.0 – 26th March 2021</w:t>
     </w:r>
   </w:p>
   <w:p>

</xml_diff>